<commit_message>
Completed modeling summary deliverable
</commit_message>
<xml_diff>
--- a/Homework 3/HW3Summary.docx
+++ b/Homework 3/HW3Summary.docx
@@ -75,22 +75,372 @@
     <w:p>
       <w:r>
         <w:tab/>
-        <w:t xml:space="preserve">The goal of this modeling exercise was to predict whether a small business loan should be issued using various business metrics and descriptive predictors. A min/max scaler was applied to all numeric predictors and and factor level encoding was applied to all categorical predictors. Ultimately, 44 predictors were used for modeling. The training data were split into training and validation sets to tune and select models for final consideration. All models were evaluated using F1-scores due to imbalances in the response classes.  </w:t>
+      </w:r>
+      <w:r>
+        <w:t xml:space="preserve">The goal of this modeling exercise was to predict the class </w:t>
+      </w:r>
+      <w:r>
+        <w:t xml:space="preserve">of </w:t>
+      </w:r>
+      <w:r>
+        <w:t xml:space="preserve">images </w:t>
+      </w:r>
+      <w:r>
+        <w:t xml:space="preserve">from the CIFAR-10 dataset. </w:t>
+      </w:r>
+      <w:r>
+        <w:t xml:space="preserve">This dataset comprises 60,000 32x32 color images </w:t>
+      </w:r>
+      <w:r>
+        <w:t>(50,000 for training and 10,000 for testing)</w:t>
+      </w:r>
+      <w:r>
+        <w:t xml:space="preserve"> that each belong to one of ten classes. </w:t>
+      </w:r>
+      <w:r>
+        <w:t xml:space="preserve">Scaling </w:t>
+      </w:r>
+      <w:r>
+        <w:t>each pixel b</w:t>
+      </w:r>
+      <w:r>
+        <w:t xml:space="preserve">y 255 was the only preprocessing performed on the data. </w:t>
+      </w:r>
+      <w:r>
+        <w:t xml:space="preserve">Only neural networks were used </w:t>
+      </w:r>
+      <w:r>
+        <w:t>for this assignment</w:t>
+      </w:r>
+      <w:r>
+        <w:t xml:space="preserve"> and </w:t>
+      </w:r>
+      <w:r>
+        <w:t xml:space="preserve">all models were evaluated using validation </w:t>
+      </w:r>
+      <w:r>
+        <w:t>classification</w:t>
+      </w:r>
+      <w:r>
+        <w:t xml:space="preserve"> </w:t>
+      </w:r>
+      <w:r>
+        <w:t>accuracy</w:t>
+      </w:r>
+      <w:r>
+        <w:t xml:space="preserve">. </w:t>
       </w:r>
     </w:p>
     <w:p>
       <w:r>
         <w:tab/>
-        <w:t xml:space="preserve">Before any deep learning techniques were employed, K-Nearest Neighbors, Random Forest, and Gradient Boosted models were fit as a baseline. The decision trees performed impressively, achieving validation F1-scores of 0.865 and 0.871, respectively. An MLP structure with five hidden layers (512, 256, 128, 64, and 32 neurons) and an early stopping criterion based on F1-score was constructed but performed poorly. This design was extended to include normalizing penalty and dropout regularization techniques and was tuned over a variety of hyperparameter values. The normalizing penalty (L2 with penalty 0.025) model performed curiously with unchanging evaluation metrics across epochs and an ultimate validation F1-score of 0.809. The dropout (rate 0.1) model performed better with a validation F1-score of 0.848. Based on validation evaluation, the Gradient Boosted tree and dropout neural network models were ultimately chosen for final testing. </w:t>
+      </w:r>
+      <w:r>
+        <w:t>Exploration</w:t>
+      </w:r>
+      <w:r>
+        <w:t xml:space="preserve"> of deep learning techniques </w:t>
+      </w:r>
+      <w:r>
+        <w:t xml:space="preserve">for this task began with basic convolutional neural network (CNN) models. </w:t>
+      </w:r>
+      <w:r>
+        <w:t xml:space="preserve">The first model fit was extremely basic with only </w:t>
+      </w:r>
+      <w:r>
+        <w:t>one convolutional layer</w:t>
+      </w:r>
+      <w:r>
+        <w:t xml:space="preserve">, </w:t>
+      </w:r>
+      <w:r>
+        <w:t xml:space="preserve">a max pooling </w:t>
+      </w:r>
+      <w:r>
+        <w:t xml:space="preserve">operation, and then a </w:t>
+      </w:r>
+      <w:r>
+        <w:t>dense output layer. Gradually, deeper</w:t>
+      </w:r>
+      <w:r>
+        <w:t xml:space="preserve"> and more complex models were </w:t>
+      </w:r>
+      <w:r>
+        <w:t xml:space="preserve">explored </w:t>
+      </w:r>
+      <w:r>
+        <w:t xml:space="preserve">with variations in the </w:t>
+      </w:r>
+      <w:r>
+        <w:t xml:space="preserve">number and size of kernels used. </w:t>
+      </w:r>
+      <w:r>
+        <w:t xml:space="preserve">Ultimately, </w:t>
+      </w:r>
+      <w:r>
+        <w:t xml:space="preserve">a CNN using </w:t>
+      </w:r>
+      <w:r>
+        <w:t xml:space="preserve">three </w:t>
+      </w:r>
+      <w:r>
+        <w:t xml:space="preserve">convolutional layers </w:t>
+      </w:r>
+      <w:r>
+        <w:t xml:space="preserve">(128, 128, and 32 </w:t>
+      </w:r>
+      <w:r>
+        <w:t xml:space="preserve">3x3 </w:t>
+      </w:r>
+      <w:r>
+        <w:t xml:space="preserve">kernels) </w:t>
+      </w:r>
+      <w:r>
+        <w:t xml:space="preserve">with padding added to </w:t>
+      </w:r>
+      <w:r>
+        <w:t xml:space="preserve">the training images was </w:t>
+      </w:r>
+      <w:r>
+        <w:t xml:space="preserve">found to be the most </w:t>
+      </w:r>
+      <w:r>
+        <w:t xml:space="preserve">effective with a 71.65% validation accuracy. </w:t>
+      </w:r>
+      <w:r>
+        <w:t xml:space="preserve">In addition to the </w:t>
+      </w:r>
+      <w:r>
+        <w:t xml:space="preserve">CNN structures </w:t>
+      </w:r>
+      <w:r>
+        <w:t xml:space="preserve">developed, </w:t>
+      </w:r>
+      <w:r>
+        <w:t>the</w:t>
+      </w:r>
+      <w:r>
+        <w:t xml:space="preserve"> </w:t>
+      </w:r>
+      <w:r>
+        <w:t xml:space="preserve">pre-defined </w:t>
+      </w:r>
+      <w:r>
+        <w:t xml:space="preserve">LeNet-5 model was fit for comparison. </w:t>
+      </w:r>
+      <w:r>
+        <w:t xml:space="preserve">The </w:t>
+      </w:r>
+      <w:r>
+        <w:t xml:space="preserve">developed models slightly outperformed LeNet-5 and several </w:t>
+      </w:r>
+      <w:r>
+        <w:t xml:space="preserve">variations of that framework. </w:t>
+      </w:r>
+      <w:r>
+        <w:t xml:space="preserve">Next, pretraining techniques were tested using the </w:t>
+      </w:r>
+      <w:r>
+        <w:t xml:space="preserve">ResNet50 and VGG16 pretrained models available in </w:t>
+      </w:r>
+      <w:r>
+        <w:t xml:space="preserve">Keras. </w:t>
+      </w:r>
+      <w:r>
+        <w:t xml:space="preserve">While the ResNet50 pretrained model performed distinctly poorly on the CIFAR-10 </w:t>
+      </w:r>
+      <w:r>
+        <w:t xml:space="preserve">dataset, the VGG16 model performed </w:t>
+      </w:r>
+      <w:r>
+        <w:t xml:space="preserve">strongly. </w:t>
+      </w:r>
+      <w:r>
+        <w:t xml:space="preserve">Two layers </w:t>
+      </w:r>
+      <w:r>
+        <w:t xml:space="preserve">from VGG16 were </w:t>
+      </w:r>
+      <w:r>
+        <w:t xml:space="preserve">chosen to be </w:t>
+      </w:r>
+      <w:r>
+        <w:t xml:space="preserve">trained </w:t>
+      </w:r>
+      <w:r>
+        <w:t xml:space="preserve">to fine-tune the model to </w:t>
+      </w:r>
+      <w:r>
+        <w:t>the CIFAR-10 dataset and a dense layer (64 neurons) was adde</w:t>
+      </w:r>
+      <w:r>
+        <w:t xml:space="preserve">d </w:t>
+      </w:r>
+      <w:r>
+        <w:t xml:space="preserve">before the output layer. </w:t>
+      </w:r>
+      <w:r>
+        <w:t xml:space="preserve">This </w:t>
+      </w:r>
+      <w:r>
+        <w:t xml:space="preserve">fine-tuned </w:t>
+      </w:r>
+      <w:r>
+        <w:t xml:space="preserve">pretrained </w:t>
+      </w:r>
+      <w:r>
+        <w:t xml:space="preserve">model </w:t>
+      </w:r>
+      <w:r>
+        <w:t xml:space="preserve">achieved a validation accuracy of </w:t>
+      </w:r>
+      <w:r>
+        <w:t>76.94%.</w:t>
+      </w:r>
+      <w:r>
+        <w:t xml:space="preserve"> Finally</w:t>
+      </w:r>
+      <w:r>
+        <w:t xml:space="preserve">, </w:t>
+      </w:r>
+      <w:r>
+        <w:t xml:space="preserve">data augmentation was performed </w:t>
+      </w:r>
+      <w:r>
+        <w:t xml:space="preserve">using random rotations, </w:t>
+      </w:r>
+      <w:r>
+        <w:t xml:space="preserve">zooms, and </w:t>
+      </w:r>
+      <w:r>
+        <w:t xml:space="preserve">flips. </w:t>
+      </w:r>
+      <w:r>
+        <w:t xml:space="preserve">Surprisingly, </w:t>
+      </w:r>
+      <w:r>
+        <w:t xml:space="preserve">models using augmented data performed </w:t>
+      </w:r>
+      <w:r>
+        <w:t xml:space="preserve">drastically worse than </w:t>
+      </w:r>
+      <w:r>
+        <w:t>models using raw data. This could be because the resolution of the images is already so low that distortions make th</w:t>
+      </w:r>
+      <w:r>
+        <w:t xml:space="preserve">em nearly </w:t>
+      </w:r>
+      <w:r>
+        <w:t>uninterpretable</w:t>
+      </w:r>
+      <w:r>
+        <w:t xml:space="preserve">. </w:t>
       </w:r>
     </w:p>
     <w:p>
       <w:r>
         <w:tab/>
-        <w:t xml:space="preserve">The Gradient Boosted tree model chosen used a learning rate of 0.1 and and a maximum depth of one. Loan length and volume, current number of employees, and numbers of jobs created and retained by the loan were identified as some of the most important predictors of loan repayment. A test submission was uploaded to Kaggle and achieved an F1-score of 0.798. A second test submission was generated using the dropout-regularized neural network and early stopping after 21 epochs. This submission only achieved an F1-score of 0.712 which was considerably lower than the validation F1-score used to select the model.  This may be due to poor generalizability, chance, or an inconsistency between the F1-score metrics provided by Keras and Tensorflow. Ultimately, the Gradient Boosted tree model outperformed all deep learning methods and was chosen for the final submission. </w:t>
+      </w:r>
+      <w:r>
+        <w:t xml:space="preserve">The CNN with three convolutional layers and the fine-tuned VGG16 model </w:t>
+      </w:r>
+      <w:r>
+        <w:t xml:space="preserve">were chosen for </w:t>
+      </w:r>
+      <w:r>
+        <w:t xml:space="preserve">further </w:t>
+      </w:r>
+      <w:r>
+        <w:t xml:space="preserve">investigation </w:t>
+      </w:r>
+      <w:r>
+        <w:t xml:space="preserve">and </w:t>
+      </w:r>
+      <w:r>
+        <w:t xml:space="preserve">test set prediction. </w:t>
+      </w:r>
+      <w:r>
+        <w:t xml:space="preserve">The CNN, after 21 epochs, achieved a </w:t>
+      </w:r>
+      <w:r>
+        <w:t xml:space="preserve">test accuracy of 71.78%. </w:t>
+      </w:r>
+      <w:r>
+        <w:t xml:space="preserve">The </w:t>
+      </w:r>
+      <w:r>
+        <w:t>VGG16 model, being much deeper and</w:t>
+      </w:r>
+      <w:r>
+        <w:t xml:space="preserve"> having been trained in a more sophisticated manner was hypothesized to outperform the CNN. This was </w:t>
+      </w:r>
+      <w:r>
+        <w:t xml:space="preserve">found to be </w:t>
+      </w:r>
+      <w:r>
+        <w:t xml:space="preserve">true </w:t>
+      </w:r>
+      <w:r>
+        <w:t>as</w:t>
+      </w:r>
+      <w:r>
+        <w:t xml:space="preserve"> the VGG16 model </w:t>
+      </w:r>
+      <w:r>
+        <w:t xml:space="preserve">achieved a test accuracy of 75.87%. Finally, </w:t>
+      </w:r>
+      <w:r>
+        <w:t xml:space="preserve">more advanced fine-tuning methods were applied to the VGG16 base </w:t>
+      </w:r>
+      <w:r>
+        <w:t xml:space="preserve">including additional hidden layers, </w:t>
+      </w:r>
+      <w:r>
+        <w:t xml:space="preserve">normalizing penalties, </w:t>
+      </w:r>
+      <w:r>
+        <w:t>a dropout layer (rate of 0.1)</w:t>
+      </w:r>
+      <w:r>
+        <w:t>, and 100 epochs of training</w:t>
+      </w:r>
+      <w:r>
+        <w:t xml:space="preserve">. </w:t>
+      </w:r>
+      <w:r>
+        <w:t>This model impressively achieved 78.09% test accuracy</w:t>
+      </w:r>
+      <w:r>
+        <w:t xml:space="preserve"> and was chosen for final submission </w:t>
+      </w:r>
+      <w:r>
+        <w:t xml:space="preserve">to Kaggle. </w:t>
+      </w:r>
+      <w:r>
+        <w:t xml:space="preserve">Given more time, this </w:t>
+      </w:r>
+      <w:r>
+        <w:t>analysis would have designed and trained deepe</w:t>
+      </w:r>
+      <w:r>
+        <w:t>r</w:t>
+      </w:r>
+      <w:r>
+        <w:t xml:space="preserve"> CNN models </w:t>
+      </w:r>
+      <w:r>
+        <w:t xml:space="preserve">using the HPC and </w:t>
+      </w:r>
+      <w:r>
+        <w:t xml:space="preserve">would have further investigated the </w:t>
+      </w:r>
+      <w:r>
+        <w:t xml:space="preserve">detrimental effects of data augmentation </w:t>
+      </w:r>
+      <w:r>
+        <w:t xml:space="preserve">in the context of the CIFAR-10 dataset. </w:t>
       </w:r>
     </w:p>
-    <w:p/>
     <w:sectPr>
       <w:pgSz w:w="12240" w:h="15840"/>
       <w:pgMar w:top="1440" w:right="1440" w:bottom="1440" w:left="1440" w:header="720" w:footer="720" w:gutter="0"/>

</xml_diff>